<commit_message>
Added strength functionality to admin page
Also updated requirements doc
</commit_message>
<xml_diff>
--- a/documents/New CBox Requirements.docx
+++ b/documents/New CBox Requirements.docx
@@ -183,13 +183,14 @@
       <w:r>
         <w:rPr>
           <w:rFonts w:ascii="Calibri" w:hAnsi="Calibri" w:cs="Calibri" w:eastAsia="Calibri"/>
-          <w:color w:val="auto"/>
-          <w:spacing w:val="0"/>
-          <w:position w:val="0"/>
-          <w:sz w:val="22"/>
-          <w:shd w:fill="auto" w:val="clear"/>
-        </w:rPr>
-        <w:t xml:space="preserve">Strength and Post WOD add</w:t>
+          <w:strike w:val="true"/>
+          <w:color w:val="auto"/>
+          <w:spacing w:val="0"/>
+          <w:position w:val="0"/>
+          <w:sz w:val="22"/>
+          <w:shd w:fill="auto" w:val="clear"/>
+        </w:rPr>
+        <w:t xml:space="preserve">Strength </w:t>
       </w:r>
     </w:p>
     <w:p>
@@ -213,6 +214,37 @@
       <w:r>
         <w:rPr>
           <w:rFonts w:ascii="Calibri" w:hAnsi="Calibri" w:cs="Calibri" w:eastAsia="Calibri"/>
+          <w:color w:val="auto"/>
+          <w:spacing w:val="0"/>
+          <w:position w:val="0"/>
+          <w:sz w:val="22"/>
+          <w:shd w:fill="auto" w:val="clear"/>
+        </w:rPr>
+        <w:t xml:space="preserve">Post WOD </w:t>
+      </w:r>
+    </w:p>
+    <w:p>
+      <w:pPr>
+        <w:numPr>
+          <w:ilvl w:val="0"/>
+          <w:numId w:val="3"/>
+        </w:numPr>
+        <w:spacing w:before="0" w:after="200" w:line="276"/>
+        <w:ind w:right="0" w:left="1800" w:hanging="360"/>
+        <w:jc w:val="left"/>
+        <w:rPr>
+          <w:rFonts w:ascii="Calibri" w:hAnsi="Calibri" w:cs="Calibri" w:eastAsia="Calibri"/>
+          <w:color w:val="auto"/>
+          <w:spacing w:val="0"/>
+          <w:position w:val="0"/>
+          <w:sz w:val="22"/>
+          <w:shd w:fill="auto" w:val="clear"/>
+        </w:rPr>
+      </w:pPr>
+      <w:r>
+        <w:rPr>
+          <w:rFonts w:ascii="Calibri" w:hAnsi="Calibri" w:cs="Calibri" w:eastAsia="Calibri"/>
+          <w:strike w:val="true"/>
           <w:color w:val="auto"/>
           <w:spacing w:val="0"/>
           <w:position w:val="0"/>

</xml_diff>

<commit_message>
Updated compare and register pages
Added prototype functionality onto compare page
Registration form now clears after the user submits, added Regional drop
down box, added Male/Female radio buttons
</commit_message>
<xml_diff>
--- a/documents/New CBox Requirements.docx
+++ b/documents/New CBox Requirements.docx
@@ -325,16 +325,18 @@
         <w:jc w:val="left"/>
         <w:rPr>
           <w:rFonts w:ascii="Calibri" w:hAnsi="Calibri" w:cs="Calibri" w:eastAsia="Calibri"/>
-          <w:color w:val="auto"/>
-          <w:spacing w:val="0"/>
-          <w:position w:val="0"/>
-          <w:sz w:val="22"/>
-          <w:shd w:fill="auto" w:val="clear"/>
-        </w:rPr>
-      </w:pPr>
-      <w:r>
-        <w:rPr>
-          <w:rFonts w:ascii="Calibri" w:hAnsi="Calibri" w:cs="Calibri" w:eastAsia="Calibri"/>
+          <w:strike w:val="true"/>
+          <w:color w:val="auto"/>
+          <w:spacing w:val="0"/>
+          <w:position w:val="0"/>
+          <w:sz w:val="22"/>
+          <w:shd w:fill="auto" w:val="clear"/>
+        </w:rPr>
+      </w:pPr>
+      <w:r>
+        <w:rPr>
+          <w:rFonts w:ascii="Calibri" w:hAnsi="Calibri" w:cs="Calibri" w:eastAsia="Calibri"/>
+          <w:strike w:val="true"/>
           <w:color w:val="auto"/>
           <w:spacing w:val="0"/>
           <w:position w:val="0"/>
@@ -355,16 +357,18 @@
         <w:jc w:val="left"/>
         <w:rPr>
           <w:rFonts w:ascii="Calibri" w:hAnsi="Calibri" w:cs="Calibri" w:eastAsia="Calibri"/>
-          <w:color w:val="auto"/>
-          <w:spacing w:val="0"/>
-          <w:position w:val="0"/>
-          <w:sz w:val="22"/>
-          <w:shd w:fill="auto" w:val="clear"/>
-        </w:rPr>
-      </w:pPr>
-      <w:r>
-        <w:rPr>
-          <w:rFonts w:ascii="Calibri" w:hAnsi="Calibri" w:cs="Calibri" w:eastAsia="Calibri"/>
+          <w:strike w:val="true"/>
+          <w:color w:val="auto"/>
+          <w:spacing w:val="0"/>
+          <w:position w:val="0"/>
+          <w:sz w:val="22"/>
+          <w:shd w:fill="auto" w:val="clear"/>
+        </w:rPr>
+      </w:pPr>
+      <w:r>
+        <w:rPr>
+          <w:rFonts w:ascii="Calibri" w:hAnsi="Calibri" w:cs="Calibri" w:eastAsia="Calibri"/>
+          <w:strike w:val="true"/>
           <w:color w:val="auto"/>
           <w:spacing w:val="0"/>
           <w:position w:val="0"/>
@@ -385,16 +389,18 @@
         <w:jc w:val="left"/>
         <w:rPr>
           <w:rFonts w:ascii="Calibri" w:hAnsi="Calibri" w:cs="Calibri" w:eastAsia="Calibri"/>
-          <w:color w:val="auto"/>
-          <w:spacing w:val="0"/>
-          <w:position w:val="0"/>
-          <w:sz w:val="22"/>
-          <w:shd w:fill="auto" w:val="clear"/>
-        </w:rPr>
-      </w:pPr>
-      <w:r>
-        <w:rPr>
-          <w:rFonts w:ascii="Calibri" w:hAnsi="Calibri" w:cs="Calibri" w:eastAsia="Calibri"/>
+          <w:strike w:val="true"/>
+          <w:color w:val="auto"/>
+          <w:spacing w:val="0"/>
+          <w:position w:val="0"/>
+          <w:sz w:val="22"/>
+          <w:shd w:fill="auto" w:val="clear"/>
+        </w:rPr>
+      </w:pPr>
+      <w:r>
+        <w:rPr>
+          <w:rFonts w:ascii="Calibri" w:hAnsi="Calibri" w:cs="Calibri" w:eastAsia="Calibri"/>
+          <w:strike w:val="true"/>
           <w:color w:val="auto"/>
           <w:spacing w:val="0"/>
           <w:position w:val="0"/>
@@ -407,6 +413,7 @@
         <w:rPr>
           <w:rFonts w:ascii="Calibri" w:hAnsi="Calibri" w:cs="Calibri" w:eastAsia="Calibri"/>
           <w:i/>
+          <w:strike w:val="true"/>
           <w:color w:val="auto"/>
           <w:spacing w:val="0"/>
           <w:position w:val="0"/>
@@ -427,16 +434,18 @@
         <w:jc w:val="left"/>
         <w:rPr>
           <w:rFonts w:ascii="Calibri" w:hAnsi="Calibri" w:cs="Calibri" w:eastAsia="Calibri"/>
-          <w:color w:val="auto"/>
-          <w:spacing w:val="0"/>
-          <w:position w:val="0"/>
-          <w:sz w:val="22"/>
-          <w:shd w:fill="auto" w:val="clear"/>
-        </w:rPr>
-      </w:pPr>
-      <w:r>
-        <w:rPr>
-          <w:rFonts w:ascii="Calibri" w:hAnsi="Calibri" w:cs="Calibri" w:eastAsia="Calibri"/>
+          <w:strike w:val="true"/>
+          <w:color w:val="auto"/>
+          <w:spacing w:val="0"/>
+          <w:position w:val="0"/>
+          <w:sz w:val="22"/>
+          <w:shd w:fill="auto" w:val="clear"/>
+        </w:rPr>
+      </w:pPr>
+      <w:r>
+        <w:rPr>
+          <w:rFonts w:ascii="Calibri" w:hAnsi="Calibri" w:cs="Calibri" w:eastAsia="Calibri"/>
+          <w:strike w:val="true"/>
           <w:color w:val="auto"/>
           <w:spacing w:val="0"/>
           <w:position w:val="0"/>
@@ -583,13 +592,25 @@
       <w:r>
         <w:rPr>
           <w:rFonts w:ascii="Calibri" w:hAnsi="Calibri" w:cs="Calibri" w:eastAsia="Calibri"/>
-          <w:color w:val="auto"/>
-          <w:spacing w:val="0"/>
-          <w:position w:val="0"/>
-          <w:sz w:val="22"/>
-          <w:shd w:fill="auto" w:val="clear"/>
-        </w:rPr>
-        <w:t xml:space="preserve">Add data to the strength and Post WOD section</w:t>
+          <w:strike w:val="true"/>
+          <w:color w:val="auto"/>
+          <w:spacing w:val="0"/>
+          <w:position w:val="0"/>
+          <w:sz w:val="22"/>
+          <w:shd w:fill="auto" w:val="clear"/>
+        </w:rPr>
+        <w:t xml:space="preserve">Add data to the strength </w:t>
+      </w:r>
+      <w:r>
+        <w:rPr>
+          <w:rFonts w:ascii="Calibri" w:hAnsi="Calibri" w:cs="Calibri" w:eastAsia="Calibri"/>
+          <w:color w:val="auto"/>
+          <w:spacing w:val="0"/>
+          <w:position w:val="0"/>
+          <w:sz w:val="22"/>
+          <w:shd w:fill="auto" w:val="clear"/>
+        </w:rPr>
+        <w:t xml:space="preserve">and Post WOD section</w:t>
       </w:r>
     </w:p>
     <w:p>
@@ -643,6 +664,7 @@
       <w:r>
         <w:rPr>
           <w:rFonts w:ascii="Calibri" w:hAnsi="Calibri" w:cs="Calibri" w:eastAsia="Calibri"/>
+          <w:strike w:val="true"/>
           <w:color w:val="auto"/>
           <w:spacing w:val="0"/>
           <w:position w:val="0"/>

</xml_diff>

<commit_message>
Adjusted files to handle new ID type
The old ID type for Wods, Strength, and Post WoDs were INT(11) in the
DB. Well, that works for up to box id #99, any box that has an id of
over 100 will cause the id to max out and thus not represent the correct
wod/strength/postwod id. I changed the ID type to VARCHAR(25) and
changed the ID scheme to the following: <boxid>_<dateofwod>, for
example: 1_20140512
</commit_message>
<xml_diff>
--- a/documents/New CBox Requirements.docx
+++ b/documents/New CBox Requirements.docx
@@ -65,7 +65,21 @@
           <w:rFonts w:ascii="Calibri" w:eastAsia="Calibri" w:hAnsi="Calibri" w:cs="Calibri"/>
         </w:rPr>
         <w:tab/>
-        <w:t>Fix datepicker where applicable</w:t>
+        <w:t xml:space="preserve">Fix </w:t>
+      </w:r>
+      <w:proofErr w:type="spellStart"/>
+      <w:r>
+        <w:rPr>
+          <w:rFonts w:ascii="Calibri" w:eastAsia="Calibri" w:hAnsi="Calibri" w:cs="Calibri"/>
+        </w:rPr>
+        <w:t>datepicker</w:t>
+      </w:r>
+      <w:proofErr w:type="spellEnd"/>
+      <w:r>
+        <w:rPr>
+          <w:rFonts w:ascii="Calibri" w:eastAsia="Calibri" w:hAnsi="Calibri" w:cs="Calibri"/>
+        </w:rPr>
+        <w:t xml:space="preserve"> where applicable</w:t>
       </w:r>
     </w:p>
     <w:p>
@@ -165,11 +179,19 @@
           <w:rFonts w:ascii="Calibri" w:eastAsia="Calibri" w:hAnsi="Calibri" w:cs="Calibri"/>
         </w:rPr>
       </w:pPr>
-      <w:r>
-        <w:rPr>
-          <w:rFonts w:ascii="Calibri" w:eastAsia="Calibri" w:hAnsi="Calibri" w:cs="Calibri"/>
-        </w:rPr>
-        <w:t>admin_page:</w:t>
+      <w:proofErr w:type="spellStart"/>
+      <w:r>
+        <w:rPr>
+          <w:rFonts w:ascii="Calibri" w:eastAsia="Calibri" w:hAnsi="Calibri" w:cs="Calibri"/>
+        </w:rPr>
+        <w:t>admin_page</w:t>
+      </w:r>
+      <w:proofErr w:type="spellEnd"/>
+      <w:r>
+        <w:rPr>
+          <w:rFonts w:ascii="Calibri" w:eastAsia="Calibri" w:hAnsi="Calibri" w:cs="Calibri"/>
+        </w:rPr>
+        <w:t>:</w:t>
       </w:r>
     </w:p>
     <w:p>
@@ -412,8 +434,16 @@
         <w:rPr>
           <w:rFonts w:ascii="Calibri" w:eastAsia="Calibri" w:hAnsi="Calibri" w:cs="Calibri"/>
         </w:rPr>
-        <w:t>Full calendar view that holds WOD/Strength/PWoD</w:t>
-      </w:r>
+        <w:t>Full calendar view that holds WOD/Strength/</w:t>
+      </w:r>
+      <w:proofErr w:type="spellStart"/>
+      <w:r>
+        <w:rPr>
+          <w:rFonts w:ascii="Calibri" w:eastAsia="Calibri" w:hAnsi="Calibri" w:cs="Calibri"/>
+        </w:rPr>
+        <w:t>PWoD</w:t>
+      </w:r>
+      <w:proofErr w:type="spellEnd"/>
       <w:r>
         <w:rPr>
           <w:rFonts w:ascii="Calibri" w:eastAsia="Calibri" w:hAnsi="Calibri" w:cs="Calibri"/>
@@ -490,8 +520,30 @@
         <w:rPr>
           <w:rFonts w:ascii="Calibri" w:eastAsia="Calibri" w:hAnsi="Calibri" w:cs="Calibri"/>
         </w:rPr>
-        <w:t>For 21-15-9, 5-10-15, etc etc</w:t>
-      </w:r>
+        <w:t xml:space="preserve">For 21-15-9, 5-10-15, </w:t>
+      </w:r>
+      <w:proofErr w:type="spellStart"/>
+      <w:r>
+        <w:rPr>
+          <w:rFonts w:ascii="Calibri" w:eastAsia="Calibri" w:hAnsi="Calibri" w:cs="Calibri"/>
+        </w:rPr>
+        <w:t>etc</w:t>
+      </w:r>
+      <w:proofErr w:type="spellEnd"/>
+      <w:r>
+        <w:rPr>
+          <w:rFonts w:ascii="Calibri" w:eastAsia="Calibri" w:hAnsi="Calibri" w:cs="Calibri"/>
+        </w:rPr>
+        <w:t xml:space="preserve"> </w:t>
+      </w:r>
+      <w:proofErr w:type="spellStart"/>
+      <w:r>
+        <w:rPr>
+          <w:rFonts w:ascii="Calibri" w:eastAsia="Calibri" w:hAnsi="Calibri" w:cs="Calibri"/>
+        </w:rPr>
+        <w:t>etc</w:t>
+      </w:r>
+      <w:proofErr w:type="spellEnd"/>
     </w:p>
     <w:p>
       <w:pPr>
@@ -526,7 +578,21 @@
         <w:rPr>
           <w:rFonts w:ascii="Calibri" w:eastAsia="Calibri" w:hAnsi="Calibri" w:cs="Calibri"/>
         </w:rPr>
-        <w:t>Add server side (php) functionality</w:t>
+        <w:t>Add server side (</w:t>
+      </w:r>
+      <w:proofErr w:type="spellStart"/>
+      <w:r>
+        <w:rPr>
+          <w:rFonts w:ascii="Calibri" w:eastAsia="Calibri" w:hAnsi="Calibri" w:cs="Calibri"/>
+        </w:rPr>
+        <w:t>php</w:t>
+      </w:r>
+      <w:proofErr w:type="spellEnd"/>
+      <w:r>
+        <w:rPr>
+          <w:rFonts w:ascii="Calibri" w:eastAsia="Calibri" w:hAnsi="Calibri" w:cs="Calibri"/>
+        </w:rPr>
+        <w:t>) functionality</w:t>
       </w:r>
     </w:p>
     <w:p>
@@ -545,8 +611,16 @@
           <w:rFonts w:ascii="Calibri" w:eastAsia="Calibri" w:hAnsi="Calibri" w:cs="Calibri"/>
         </w:rPr>
         <w:lastRenderedPageBreak/>
-        <w:t>Multiple parts to a single WoD</w:t>
-      </w:r>
+        <w:t xml:space="preserve">Multiple parts to a single </w:t>
+      </w:r>
+      <w:proofErr w:type="spellStart"/>
+      <w:r>
+        <w:rPr>
+          <w:rFonts w:ascii="Calibri" w:eastAsia="Calibri" w:hAnsi="Calibri" w:cs="Calibri"/>
+        </w:rPr>
+        <w:t>WoD</w:t>
+      </w:r>
+      <w:proofErr w:type="spellEnd"/>
     </w:p>
     <w:p>
       <w:pPr>
@@ -563,8 +637,16 @@
         <w:rPr>
           <w:rFonts w:ascii="Calibri" w:eastAsia="Calibri" w:hAnsi="Calibri" w:cs="Calibri"/>
         </w:rPr>
-        <w:t>Easily create complex WoDs</w:t>
-      </w:r>
+        <w:t xml:space="preserve">Easily create complex </w:t>
+      </w:r>
+      <w:proofErr w:type="spellStart"/>
+      <w:r>
+        <w:rPr>
+          <w:rFonts w:ascii="Calibri" w:eastAsia="Calibri" w:hAnsi="Calibri" w:cs="Calibri"/>
+        </w:rPr>
+        <w:t>WoDs</w:t>
+      </w:r>
+      <w:proofErr w:type="spellEnd"/>
     </w:p>
     <w:p>
       <w:pPr>
@@ -635,8 +717,16 @@
         <w:rPr>
           <w:rFonts w:ascii="Calibri" w:eastAsia="Calibri" w:hAnsi="Calibri" w:cs="Calibri"/>
         </w:rPr>
-        <w:t>When the admin submits a WoD</w:t>
-      </w:r>
+        <w:t xml:space="preserve">When the admin submits a </w:t>
+      </w:r>
+      <w:proofErr w:type="spellStart"/>
+      <w:r>
+        <w:rPr>
+          <w:rFonts w:ascii="Calibri" w:eastAsia="Calibri" w:hAnsi="Calibri" w:cs="Calibri"/>
+        </w:rPr>
+        <w:t>WoD</w:t>
+      </w:r>
+      <w:proofErr w:type="spellEnd"/>
     </w:p>
     <w:p>
       <w:pPr>
@@ -671,7 +761,21 @@
         <w:rPr>
           <w:rFonts w:ascii="Calibri" w:eastAsia="Calibri" w:hAnsi="Calibri" w:cs="Calibri"/>
         </w:rPr>
-        <w:t>When the admin submits a WoD without setting the scaled movements</w:t>
+        <w:t xml:space="preserve">When the admin submits a </w:t>
+      </w:r>
+      <w:proofErr w:type="spellStart"/>
+      <w:r>
+        <w:rPr>
+          <w:rFonts w:ascii="Calibri" w:eastAsia="Calibri" w:hAnsi="Calibri" w:cs="Calibri"/>
+        </w:rPr>
+        <w:t>WoD</w:t>
+      </w:r>
+      <w:proofErr w:type="spellEnd"/>
+      <w:r>
+        <w:rPr>
+          <w:rFonts w:ascii="Calibri" w:eastAsia="Calibri" w:hAnsi="Calibri" w:cs="Calibri"/>
+        </w:rPr>
+        <w:t xml:space="preserve"> without setting the scaled movements</w:t>
       </w:r>
     </w:p>
     <w:p>
@@ -689,7 +793,35 @@
         <w:rPr>
           <w:rFonts w:ascii="Calibri" w:eastAsia="Calibri" w:hAnsi="Calibri" w:cs="Calibri"/>
         </w:rPr>
-        <w:t>If this happens, display an option pane that reads: “You have not set the scaled movements yet, would you like to set them or would you just like to add the WoD?” the options: “Set Scaled Movements” “Add WoD”</w:t>
+        <w:t xml:space="preserve">If this happens, display an option pane that reads: “You have not set the scaled movements yet, would you like to set them or would you just like to add the </w:t>
+      </w:r>
+      <w:proofErr w:type="spellStart"/>
+      <w:r>
+        <w:rPr>
+          <w:rFonts w:ascii="Calibri" w:eastAsia="Calibri" w:hAnsi="Calibri" w:cs="Calibri"/>
+        </w:rPr>
+        <w:t>WoD</w:t>
+      </w:r>
+      <w:proofErr w:type="spellEnd"/>
+      <w:r>
+        <w:rPr>
+          <w:rFonts w:ascii="Calibri" w:eastAsia="Calibri" w:hAnsi="Calibri" w:cs="Calibri"/>
+        </w:rPr>
+        <w:t xml:space="preserve">?” the options: “Set Scaled Movements” “Add </w:t>
+      </w:r>
+      <w:proofErr w:type="spellStart"/>
+      <w:r>
+        <w:rPr>
+          <w:rFonts w:ascii="Calibri" w:eastAsia="Calibri" w:hAnsi="Calibri" w:cs="Calibri"/>
+        </w:rPr>
+        <w:t>WoD</w:t>
+      </w:r>
+      <w:proofErr w:type="spellEnd"/>
+      <w:r>
+        <w:rPr>
+          <w:rFonts w:ascii="Calibri" w:eastAsia="Calibri" w:hAnsi="Calibri" w:cs="Calibri"/>
+        </w:rPr>
+        <w:t>”</w:t>
       </w:r>
     </w:p>
     <w:p>
@@ -725,7 +857,21 @@
         <w:rPr>
           <w:rFonts w:ascii="Calibri" w:eastAsia="Calibri" w:hAnsi="Calibri" w:cs="Calibri"/>
         </w:rPr>
-        <w:t>If Add Wod Selected, populate the appropriate arrays (run the functions that the set scaled movement modal calls; Load RX movements -&gt; Set Movements), then call the submit function.</w:t>
+        <w:t xml:space="preserve">If Add </w:t>
+      </w:r>
+      <w:proofErr w:type="spellStart"/>
+      <w:r>
+        <w:rPr>
+          <w:rFonts w:ascii="Calibri" w:eastAsia="Calibri" w:hAnsi="Calibri" w:cs="Calibri"/>
+        </w:rPr>
+        <w:t>Wod</w:t>
+      </w:r>
+      <w:proofErr w:type="spellEnd"/>
+      <w:r>
+        <w:rPr>
+          <w:rFonts w:ascii="Calibri" w:eastAsia="Calibri" w:hAnsi="Calibri" w:cs="Calibri"/>
+        </w:rPr>
+        <w:t xml:space="preserve"> Selected, populate the appropriate arrays (run the functions that the set scaled movement modal calls; Load RX movements -&gt; Set Movements), then call the submit function.</w:t>
       </w:r>
     </w:p>
     <w:p>
@@ -743,7 +889,21 @@
         <w:rPr>
           <w:rFonts w:ascii="Calibri" w:eastAsia="Calibri" w:hAnsi="Calibri" w:cs="Calibri"/>
         </w:rPr>
-        <w:t>Clean up Submit WoD output</w:t>
+        <w:t xml:space="preserve">Clean up Submit </w:t>
+      </w:r>
+      <w:proofErr w:type="spellStart"/>
+      <w:r>
+        <w:rPr>
+          <w:rFonts w:ascii="Calibri" w:eastAsia="Calibri" w:hAnsi="Calibri" w:cs="Calibri"/>
+        </w:rPr>
+        <w:t>WoD</w:t>
+      </w:r>
+      <w:proofErr w:type="spellEnd"/>
+      <w:r>
+        <w:rPr>
+          <w:rFonts w:ascii="Calibri" w:eastAsia="Calibri" w:hAnsi="Calibri" w:cs="Calibri"/>
+        </w:rPr>
+        <w:t xml:space="preserve"> output</w:t>
       </w:r>
     </w:p>
     <w:p>
@@ -777,11 +937,19 @@
           <w:rFonts w:ascii="Calibri" w:eastAsia="Calibri" w:hAnsi="Calibri" w:cs="Calibri"/>
         </w:rPr>
       </w:pPr>
-      <w:r>
-        <w:rPr>
-          <w:rFonts w:ascii="Calibri" w:eastAsia="Calibri" w:hAnsi="Calibri" w:cs="Calibri"/>
-        </w:rPr>
-        <w:t>User_wod_page:</w:t>
+      <w:proofErr w:type="spellStart"/>
+      <w:r>
+        <w:rPr>
+          <w:rFonts w:ascii="Calibri" w:eastAsia="Calibri" w:hAnsi="Calibri" w:cs="Calibri"/>
+        </w:rPr>
+        <w:t>User_wod_page</w:t>
+      </w:r>
+      <w:proofErr w:type="spellEnd"/>
+      <w:r>
+        <w:rPr>
+          <w:rFonts w:ascii="Calibri" w:eastAsia="Calibri" w:hAnsi="Calibri" w:cs="Calibri"/>
+        </w:rPr>
+        <w:t>:</w:t>
       </w:r>
     </w:p>
     <w:p>
@@ -844,6 +1012,8 @@
         </w:rPr>
         <w:t>and Post WOD section</w:t>
       </w:r>
+      <w:bookmarkStart w:id="0" w:name="_GoBack"/>
+      <w:bookmarkEnd w:id="0"/>
     </w:p>
     <w:p>
       <w:pPr>
@@ -854,11 +1024,13 @@
         <w:ind w:left="1800"/>
         <w:rPr>
           <w:rFonts w:ascii="Calibri" w:eastAsia="Calibri" w:hAnsi="Calibri" w:cs="Calibri"/>
-        </w:rPr>
-      </w:pPr>
-      <w:r>
-        <w:rPr>
-          <w:rFonts w:ascii="Calibri" w:eastAsia="Calibri" w:hAnsi="Calibri" w:cs="Calibri"/>
+          <w:strike/>
+        </w:rPr>
+      </w:pPr>
+      <w:r>
+        <w:rPr>
+          <w:rFonts w:ascii="Calibri" w:eastAsia="Calibri" w:hAnsi="Calibri" w:cs="Calibri"/>
+          <w:strike/>
         </w:rPr>
         <w:t>Fix AMRAP Modal</w:t>
       </w:r>
@@ -932,7 +1104,21 @@
         <w:rPr>
           <w:rFonts w:ascii="Calibri" w:eastAsia="Calibri" w:hAnsi="Calibri" w:cs="Calibri"/>
         </w:rPr>
-        <w:t>Add a rest column in the athlete_wod table</w:t>
+        <w:t xml:space="preserve">Add a rest column in the </w:t>
+      </w:r>
+      <w:proofErr w:type="spellStart"/>
+      <w:r>
+        <w:rPr>
+          <w:rFonts w:ascii="Calibri" w:eastAsia="Calibri" w:hAnsi="Calibri" w:cs="Calibri"/>
+        </w:rPr>
+        <w:t>athlete_wod</w:t>
+      </w:r>
+      <w:proofErr w:type="spellEnd"/>
+      <w:r>
+        <w:rPr>
+          <w:rFonts w:ascii="Calibri" w:eastAsia="Calibri" w:hAnsi="Calibri" w:cs="Calibri"/>
+        </w:rPr>
+        <w:t xml:space="preserve"> table</w:t>
       </w:r>
     </w:p>
     <w:p>
@@ -996,7 +1182,21 @@
         <w:rPr>
           <w:rFonts w:ascii="Calibri" w:eastAsia="Calibri" w:hAnsi="Calibri" w:cs="Calibri"/>
         </w:rPr>
-        <w:t>Custom WoD functionality</w:t>
+        <w:t xml:space="preserve">Custom </w:t>
+      </w:r>
+      <w:proofErr w:type="spellStart"/>
+      <w:r>
+        <w:rPr>
+          <w:rFonts w:ascii="Calibri" w:eastAsia="Calibri" w:hAnsi="Calibri" w:cs="Calibri"/>
+        </w:rPr>
+        <w:t>WoD</w:t>
+      </w:r>
+      <w:proofErr w:type="spellEnd"/>
+      <w:r>
+        <w:rPr>
+          <w:rFonts w:ascii="Calibri" w:eastAsia="Calibri" w:hAnsi="Calibri" w:cs="Calibri"/>
+        </w:rPr>
+        <w:t xml:space="preserve"> functionality</w:t>
       </w:r>
     </w:p>
     <w:p>
@@ -1014,7 +1214,105 @@
           <w:rFonts w:ascii="Calibri" w:eastAsia="Calibri" w:hAnsi="Calibri" w:cs="Calibri"/>
         </w:rPr>
         <w:lastRenderedPageBreak/>
-        <w:t>Create new table in DB “customwods”. It will hold the following data: user_id, workout_id, date_of_workout, name_of_workout (optional), workout_description, type_of_workout, weight (optional), time (optional), score</w:t>
+        <w:t>Create new table in DB “</w:t>
+      </w:r>
+      <w:proofErr w:type="spellStart"/>
+      <w:r>
+        <w:rPr>
+          <w:rFonts w:ascii="Calibri" w:eastAsia="Calibri" w:hAnsi="Calibri" w:cs="Calibri"/>
+        </w:rPr>
+        <w:t>customwods</w:t>
+      </w:r>
+      <w:proofErr w:type="spellEnd"/>
+      <w:r>
+        <w:rPr>
+          <w:rFonts w:ascii="Calibri" w:eastAsia="Calibri" w:hAnsi="Calibri" w:cs="Calibri"/>
+        </w:rPr>
+        <w:t xml:space="preserve">”. It will hold the following data: </w:t>
+      </w:r>
+      <w:proofErr w:type="spellStart"/>
+      <w:r>
+        <w:rPr>
+          <w:rFonts w:ascii="Calibri" w:eastAsia="Calibri" w:hAnsi="Calibri" w:cs="Calibri"/>
+        </w:rPr>
+        <w:t>user_id</w:t>
+      </w:r>
+      <w:proofErr w:type="spellEnd"/>
+      <w:r>
+        <w:rPr>
+          <w:rFonts w:ascii="Calibri" w:eastAsia="Calibri" w:hAnsi="Calibri" w:cs="Calibri"/>
+        </w:rPr>
+        <w:t xml:space="preserve">, </w:t>
+      </w:r>
+      <w:proofErr w:type="spellStart"/>
+      <w:r>
+        <w:rPr>
+          <w:rFonts w:ascii="Calibri" w:eastAsia="Calibri" w:hAnsi="Calibri" w:cs="Calibri"/>
+        </w:rPr>
+        <w:t>workout_id</w:t>
+      </w:r>
+      <w:proofErr w:type="spellEnd"/>
+      <w:r>
+        <w:rPr>
+          <w:rFonts w:ascii="Calibri" w:eastAsia="Calibri" w:hAnsi="Calibri" w:cs="Calibri"/>
+        </w:rPr>
+        <w:t xml:space="preserve">, </w:t>
+      </w:r>
+      <w:proofErr w:type="spellStart"/>
+      <w:r>
+        <w:rPr>
+          <w:rFonts w:ascii="Calibri" w:eastAsia="Calibri" w:hAnsi="Calibri" w:cs="Calibri"/>
+        </w:rPr>
+        <w:t>date_of_workout</w:t>
+      </w:r>
+      <w:proofErr w:type="spellEnd"/>
+      <w:r>
+        <w:rPr>
+          <w:rFonts w:ascii="Calibri" w:eastAsia="Calibri" w:hAnsi="Calibri" w:cs="Calibri"/>
+        </w:rPr>
+        <w:t xml:space="preserve">, </w:t>
+      </w:r>
+      <w:proofErr w:type="spellStart"/>
+      <w:r>
+        <w:rPr>
+          <w:rFonts w:ascii="Calibri" w:eastAsia="Calibri" w:hAnsi="Calibri" w:cs="Calibri"/>
+        </w:rPr>
+        <w:t>name_of_workout</w:t>
+      </w:r>
+      <w:proofErr w:type="spellEnd"/>
+      <w:r>
+        <w:rPr>
+          <w:rFonts w:ascii="Calibri" w:eastAsia="Calibri" w:hAnsi="Calibri" w:cs="Calibri"/>
+        </w:rPr>
+        <w:t xml:space="preserve"> (optional), </w:t>
+      </w:r>
+      <w:proofErr w:type="spellStart"/>
+      <w:r>
+        <w:rPr>
+          <w:rFonts w:ascii="Calibri" w:eastAsia="Calibri" w:hAnsi="Calibri" w:cs="Calibri"/>
+        </w:rPr>
+        <w:t>workout_description</w:t>
+      </w:r>
+      <w:proofErr w:type="spellEnd"/>
+      <w:r>
+        <w:rPr>
+          <w:rFonts w:ascii="Calibri" w:eastAsia="Calibri" w:hAnsi="Calibri" w:cs="Calibri"/>
+        </w:rPr>
+        <w:t xml:space="preserve">, </w:t>
+      </w:r>
+      <w:proofErr w:type="spellStart"/>
+      <w:r>
+        <w:rPr>
+          <w:rFonts w:ascii="Calibri" w:eastAsia="Calibri" w:hAnsi="Calibri" w:cs="Calibri"/>
+        </w:rPr>
+        <w:t>type_of_workout</w:t>
+      </w:r>
+      <w:proofErr w:type="spellEnd"/>
+      <w:r>
+        <w:rPr>
+          <w:rFonts w:ascii="Calibri" w:eastAsia="Calibri" w:hAnsi="Calibri" w:cs="Calibri"/>
+        </w:rPr>
+        <w:t>, weight (optional), time (optional), score</w:t>
       </w:r>
     </w:p>
     <w:p>
@@ -1031,7 +1329,35 @@
         <w:rPr>
           <w:rFonts w:ascii="Calibri" w:eastAsia="Calibri" w:hAnsi="Calibri" w:cs="Calibri"/>
         </w:rPr>
-        <w:t>The dialog/modal will basically look like the admin new wod form. Except it’ll be a popup on the WoD page</w:t>
+        <w:t xml:space="preserve">The dialog/modal will basically look like the admin new </w:t>
+      </w:r>
+      <w:proofErr w:type="spellStart"/>
+      <w:r>
+        <w:rPr>
+          <w:rFonts w:ascii="Calibri" w:eastAsia="Calibri" w:hAnsi="Calibri" w:cs="Calibri"/>
+        </w:rPr>
+        <w:t>wod</w:t>
+      </w:r>
+      <w:proofErr w:type="spellEnd"/>
+      <w:r>
+        <w:rPr>
+          <w:rFonts w:ascii="Calibri" w:eastAsia="Calibri" w:hAnsi="Calibri" w:cs="Calibri"/>
+        </w:rPr>
+        <w:t xml:space="preserve"> form. Except it’ll be a popup on the </w:t>
+      </w:r>
+      <w:proofErr w:type="spellStart"/>
+      <w:r>
+        <w:rPr>
+          <w:rFonts w:ascii="Calibri" w:eastAsia="Calibri" w:hAnsi="Calibri" w:cs="Calibri"/>
+        </w:rPr>
+        <w:t>WoD</w:t>
+      </w:r>
+      <w:proofErr w:type="spellEnd"/>
+      <w:r>
+        <w:rPr>
+          <w:rFonts w:ascii="Calibri" w:eastAsia="Calibri" w:hAnsi="Calibri" w:cs="Calibri"/>
+        </w:rPr>
+        <w:t xml:space="preserve"> page</w:t>
       </w:r>
     </w:p>
     <w:p>
@@ -1049,7 +1375,21 @@
         <w:rPr>
           <w:rFonts w:ascii="Calibri" w:eastAsia="Calibri" w:hAnsi="Calibri" w:cs="Calibri"/>
         </w:rPr>
-        <w:t>Shift the Buttons down, and put a calendar view above it so that the user can select a specific date to get a specific wod if they need to add it retroactively</w:t>
+        <w:t xml:space="preserve">Shift the Buttons down, and put a calendar view above it so that the user can select a specific date to get a specific </w:t>
+      </w:r>
+      <w:proofErr w:type="spellStart"/>
+      <w:r>
+        <w:rPr>
+          <w:rFonts w:ascii="Calibri" w:eastAsia="Calibri" w:hAnsi="Calibri" w:cs="Calibri"/>
+        </w:rPr>
+        <w:t>wod</w:t>
+      </w:r>
+      <w:proofErr w:type="spellEnd"/>
+      <w:r>
+        <w:rPr>
+          <w:rFonts w:ascii="Calibri" w:eastAsia="Calibri" w:hAnsi="Calibri" w:cs="Calibri"/>
+        </w:rPr>
+        <w:t xml:space="preserve"> if they need to add it retroactively</w:t>
       </w:r>
     </w:p>
     <w:p>
@@ -1067,7 +1407,91 @@
         <w:rPr>
           <w:rFonts w:ascii="Calibri" w:eastAsia="Calibri" w:hAnsi="Calibri" w:cs="Calibri"/>
         </w:rPr>
-        <w:t>If the user selects a date and adds a wod that they have already done, there should be a warning/dialog  that pops up. The dialog  will state that they have already completed this wod and that doing it again will not update their time for the day that the wod was assigned, but will add it to their custom wod archive. Thus, they will be unable to compare themselves against other based on the updated time.</w:t>
+        <w:t xml:space="preserve">If the user selects a date and adds a </w:t>
+      </w:r>
+      <w:proofErr w:type="spellStart"/>
+      <w:r>
+        <w:rPr>
+          <w:rFonts w:ascii="Calibri" w:eastAsia="Calibri" w:hAnsi="Calibri" w:cs="Calibri"/>
+        </w:rPr>
+        <w:t>wod</w:t>
+      </w:r>
+      <w:proofErr w:type="spellEnd"/>
+      <w:r>
+        <w:rPr>
+          <w:rFonts w:ascii="Calibri" w:eastAsia="Calibri" w:hAnsi="Calibri" w:cs="Calibri"/>
+        </w:rPr>
+        <w:t xml:space="preserve"> that they have already done, there should be a warning/</w:t>
+      </w:r>
+      <w:proofErr w:type="gramStart"/>
+      <w:r>
+        <w:rPr>
+          <w:rFonts w:ascii="Calibri" w:eastAsia="Calibri" w:hAnsi="Calibri" w:cs="Calibri"/>
+        </w:rPr>
+        <w:t>dialog  that</w:t>
+      </w:r>
+      <w:proofErr w:type="gramEnd"/>
+      <w:r>
+        <w:rPr>
+          <w:rFonts w:ascii="Calibri" w:eastAsia="Calibri" w:hAnsi="Calibri" w:cs="Calibri"/>
+        </w:rPr>
+        <w:t xml:space="preserve"> pops up. The </w:t>
+      </w:r>
+      <w:proofErr w:type="gramStart"/>
+      <w:r>
+        <w:rPr>
+          <w:rFonts w:ascii="Calibri" w:eastAsia="Calibri" w:hAnsi="Calibri" w:cs="Calibri"/>
+        </w:rPr>
+        <w:t>dialog  will</w:t>
+      </w:r>
+      <w:proofErr w:type="gramEnd"/>
+      <w:r>
+        <w:rPr>
+          <w:rFonts w:ascii="Calibri" w:eastAsia="Calibri" w:hAnsi="Calibri" w:cs="Calibri"/>
+        </w:rPr>
+        <w:t xml:space="preserve"> state that they have already completed this </w:t>
+      </w:r>
+      <w:proofErr w:type="spellStart"/>
+      <w:r>
+        <w:rPr>
+          <w:rFonts w:ascii="Calibri" w:eastAsia="Calibri" w:hAnsi="Calibri" w:cs="Calibri"/>
+        </w:rPr>
+        <w:t>wod</w:t>
+      </w:r>
+      <w:proofErr w:type="spellEnd"/>
+      <w:r>
+        <w:rPr>
+          <w:rFonts w:ascii="Calibri" w:eastAsia="Calibri" w:hAnsi="Calibri" w:cs="Calibri"/>
+        </w:rPr>
+        <w:t xml:space="preserve"> and that doing it again will not update their time for the day that the </w:t>
+      </w:r>
+      <w:proofErr w:type="spellStart"/>
+      <w:r>
+        <w:rPr>
+          <w:rFonts w:ascii="Calibri" w:eastAsia="Calibri" w:hAnsi="Calibri" w:cs="Calibri"/>
+        </w:rPr>
+        <w:t>wod</w:t>
+      </w:r>
+      <w:proofErr w:type="spellEnd"/>
+      <w:r>
+        <w:rPr>
+          <w:rFonts w:ascii="Calibri" w:eastAsia="Calibri" w:hAnsi="Calibri" w:cs="Calibri"/>
+        </w:rPr>
+        <w:t xml:space="preserve"> was assigned, but will add it to their custom </w:t>
+      </w:r>
+      <w:proofErr w:type="spellStart"/>
+      <w:r>
+        <w:rPr>
+          <w:rFonts w:ascii="Calibri" w:eastAsia="Calibri" w:hAnsi="Calibri" w:cs="Calibri"/>
+        </w:rPr>
+        <w:t>wod</w:t>
+      </w:r>
+      <w:proofErr w:type="spellEnd"/>
+      <w:r>
+        <w:rPr>
+          <w:rFonts w:ascii="Calibri" w:eastAsia="Calibri" w:hAnsi="Calibri" w:cs="Calibri"/>
+        </w:rPr>
+        <w:t xml:space="preserve"> archive. Thus, they will be unable to compare themselves against other based on the updated time.</w:t>
       </w:r>
     </w:p>
     <w:p>
@@ -1077,11 +1501,19 @@
           <w:rFonts w:ascii="Calibri" w:eastAsia="Calibri" w:hAnsi="Calibri" w:cs="Calibri"/>
         </w:rPr>
       </w:pPr>
-      <w:r>
-        <w:rPr>
-          <w:rFonts w:ascii="Calibri" w:eastAsia="Calibri" w:hAnsi="Calibri" w:cs="Calibri"/>
-        </w:rPr>
-        <w:t>User_progress_page:</w:t>
+      <w:proofErr w:type="spellStart"/>
+      <w:r>
+        <w:rPr>
+          <w:rFonts w:ascii="Calibri" w:eastAsia="Calibri" w:hAnsi="Calibri" w:cs="Calibri"/>
+        </w:rPr>
+        <w:t>User_progress_page</w:t>
+      </w:r>
+      <w:proofErr w:type="spellEnd"/>
+      <w:r>
+        <w:rPr>
+          <w:rFonts w:ascii="Calibri" w:eastAsia="Calibri" w:hAnsi="Calibri" w:cs="Calibri"/>
+        </w:rPr>
+        <w:t>:</w:t>
       </w:r>
     </w:p>
     <w:p>
@@ -1178,7 +1610,21 @@
         <w:rPr>
           <w:rFonts w:ascii="Calibri" w:eastAsia="Calibri" w:hAnsi="Calibri" w:cs="Calibri"/>
         </w:rPr>
-        <w:t>Make individual wods clickable to show graphs/metrics</w:t>
+        <w:t xml:space="preserve">Make individual </w:t>
+      </w:r>
+      <w:proofErr w:type="spellStart"/>
+      <w:r>
+        <w:rPr>
+          <w:rFonts w:ascii="Calibri" w:eastAsia="Calibri" w:hAnsi="Calibri" w:cs="Calibri"/>
+        </w:rPr>
+        <w:t>wods</w:t>
+      </w:r>
+      <w:proofErr w:type="spellEnd"/>
+      <w:r>
+        <w:rPr>
+          <w:rFonts w:ascii="Calibri" w:eastAsia="Calibri" w:hAnsi="Calibri" w:cs="Calibri"/>
+        </w:rPr>
+        <w:t xml:space="preserve"> clickable to show graphs/metrics</w:t>
       </w:r>
     </w:p>
     <w:p>
@@ -1264,7 +1710,21 @@
         <w:rPr>
           <w:rFonts w:ascii="Calibri" w:eastAsia="Calibri" w:hAnsi="Calibri" w:cs="Calibri"/>
         </w:rPr>
-        <w:t>All Backend php files:</w:t>
+        <w:t xml:space="preserve">All Backend </w:t>
+      </w:r>
+      <w:proofErr w:type="spellStart"/>
+      <w:r>
+        <w:rPr>
+          <w:rFonts w:ascii="Calibri" w:eastAsia="Calibri" w:hAnsi="Calibri" w:cs="Calibri"/>
+        </w:rPr>
+        <w:t>php</w:t>
+      </w:r>
+      <w:proofErr w:type="spellEnd"/>
+      <w:r>
+        <w:rPr>
+          <w:rFonts w:ascii="Calibri" w:eastAsia="Calibri" w:hAnsi="Calibri" w:cs="Calibri"/>
+        </w:rPr>
+        <w:t xml:space="preserve"> files:</w:t>
       </w:r>
     </w:p>
     <w:p>
@@ -1420,7 +1880,21 @@
         <w:rPr>
           <w:rFonts w:ascii="Calibri" w:eastAsia="Calibri" w:hAnsi="Calibri" w:cs="Calibri"/>
         </w:rPr>
-        <w:t xml:space="preserve">a. WoD description in the dark red center piece </w:t>
+        <w:t xml:space="preserve">a. </w:t>
+      </w:r>
+      <w:proofErr w:type="spellStart"/>
+      <w:r>
+        <w:rPr>
+          <w:rFonts w:ascii="Calibri" w:eastAsia="Calibri" w:hAnsi="Calibri" w:cs="Calibri"/>
+        </w:rPr>
+        <w:t>WoD</w:t>
+      </w:r>
+      <w:proofErr w:type="spellEnd"/>
+      <w:r>
+        <w:rPr>
+          <w:rFonts w:ascii="Calibri" w:eastAsia="Calibri" w:hAnsi="Calibri" w:cs="Calibri"/>
+        </w:rPr>
+        <w:t xml:space="preserve"> description in the dark red center piece </w:t>
       </w:r>
     </w:p>
     <w:p>
@@ -1460,7 +1934,21 @@
         <w:rPr>
           <w:rFonts w:ascii="Calibri" w:eastAsia="Calibri" w:hAnsi="Calibri" w:cs="Calibri"/>
         </w:rPr>
-        <w:t xml:space="preserve"> Display as: “&lt;Level Performed&gt; Leaderboad”</w:t>
+        <w:t xml:space="preserve"> Display as: “&lt;Level Performed&gt; </w:t>
+      </w:r>
+      <w:proofErr w:type="spellStart"/>
+      <w:r>
+        <w:rPr>
+          <w:rFonts w:ascii="Calibri" w:eastAsia="Calibri" w:hAnsi="Calibri" w:cs="Calibri"/>
+        </w:rPr>
+        <w:t>Leaderboad</w:t>
+      </w:r>
+      <w:proofErr w:type="spellEnd"/>
+      <w:r>
+        <w:rPr>
+          <w:rFonts w:ascii="Calibri" w:eastAsia="Calibri" w:hAnsi="Calibri" w:cs="Calibri"/>
+        </w:rPr>
+        <w:t>”</w:t>
       </w:r>
     </w:p>
     <w:p>
@@ -1517,7 +2005,21 @@
         <w:rPr>
           <w:rFonts w:ascii="Calibri" w:eastAsia="Calibri" w:hAnsi="Calibri" w:cs="Calibri"/>
         </w:rPr>
-        <w:t xml:space="preserve">Search dropdown to Core lifts generate a list of the fundamental lifts….each lift should be clickable and display the current user’s PR compared to people in the same crossfit box. Options later will include </w:t>
+        <w:t xml:space="preserve">Search dropdown to Core lifts generate a list of the fundamental lifts….each lift should be clickable and display the current user’s PR compared to people in the same </w:t>
+      </w:r>
+      <w:proofErr w:type="spellStart"/>
+      <w:r>
+        <w:rPr>
+          <w:rFonts w:ascii="Calibri" w:eastAsia="Calibri" w:hAnsi="Calibri" w:cs="Calibri"/>
+        </w:rPr>
+        <w:t>crossfit</w:t>
+      </w:r>
+      <w:proofErr w:type="spellEnd"/>
+      <w:r>
+        <w:rPr>
+          <w:rFonts w:ascii="Calibri" w:eastAsia="Calibri" w:hAnsi="Calibri" w:cs="Calibri"/>
+        </w:rPr>
+        <w:t xml:space="preserve"> box. Options later will include </w:t>
       </w:r>
       <w:r>
         <w:rPr>
@@ -1540,10 +2042,22 @@
         <w:rPr>
           <w:rFonts w:ascii="Calibri" w:eastAsia="Calibri" w:hAnsi="Calibri" w:cs="Calibri"/>
         </w:rPr>
-        <w:t>Search dropdown WoDs should display the “ALL” option graph on load. Right now the user has to click another option AND then click all to get the correct graph</w:t>
-      </w:r>
-      <w:bookmarkStart w:id="0" w:name="_GoBack"/>
-      <w:bookmarkEnd w:id="0"/>
+        <w:t xml:space="preserve">Search dropdown </w:t>
+      </w:r>
+      <w:proofErr w:type="spellStart"/>
+      <w:r>
+        <w:rPr>
+          <w:rFonts w:ascii="Calibri" w:eastAsia="Calibri" w:hAnsi="Calibri" w:cs="Calibri"/>
+        </w:rPr>
+        <w:t>WoDs</w:t>
+      </w:r>
+      <w:proofErr w:type="spellEnd"/>
+      <w:r>
+        <w:rPr>
+          <w:rFonts w:ascii="Calibri" w:eastAsia="Calibri" w:hAnsi="Calibri" w:cs="Calibri"/>
+        </w:rPr>
+        <w:t xml:space="preserve"> should display the “ALL” option graph on load. Right now the user has to click another option AND then click all to get the correct graph</w:t>
+      </w:r>
     </w:p>
     <w:sectPr>
       <w:pgSz w:w="12240" w:h="15840"/>

</xml_diff>